<commit_message>
Correccion evaluación + cambio de "su" por "tu" cuando se indica el destino
</commit_message>
<xml_diff>
--- a/Memoria/Imagenes/Implementacion/docRuta.docx
+++ b/Memoria/Imagenes/Implementacion/docRuta.docx
@@ -106,61 +106,7 @@
           <w:sz w:val="28"/>
           <w:szCs w:val="28"/>
         </w:rPr>
-        <w:t xml:space="preserve"> 20.0 metros.@Continua recto 15.0 metros. Luego espera a la siguiente </w:t>
-      </w:r>
-      <w:proofErr w:type="spellStart"/>
-      <w:r>
-        <w:rPr>
-          <w:color w:val="0070C0"/>
-          <w:sz w:val="28"/>
-          <w:szCs w:val="28"/>
-        </w:rPr>
-        <w:t>indicación.@Continua</w:t>
-      </w:r>
-      <w:proofErr w:type="spellEnd"/>
-      <w:r>
-        <w:rPr>
-          <w:color w:val="0070C0"/>
-          <w:sz w:val="28"/>
-          <w:szCs w:val="28"/>
-        </w:rPr>
-        <w:t xml:space="preserve"> recto 10.0 metros. Luego espera a la siguiente </w:t>
-      </w:r>
-      <w:proofErr w:type="spellStart"/>
-      <w:r>
-        <w:rPr>
-          <w:color w:val="0070C0"/>
-          <w:sz w:val="28"/>
-          <w:szCs w:val="28"/>
-        </w:rPr>
-        <w:t>indicación.@Continua</w:t>
-      </w:r>
-      <w:proofErr w:type="spellEnd"/>
-      <w:r>
-        <w:rPr>
-          <w:color w:val="0070C0"/>
-          <w:sz w:val="28"/>
-          <w:szCs w:val="28"/>
-        </w:rPr>
-        <w:t xml:space="preserve"> recto 5.0 metros. Luego espera a la siguiente </w:t>
-      </w:r>
-      <w:proofErr w:type="spellStart"/>
-      <w:r>
-        <w:rPr>
-          <w:color w:val="0070C0"/>
-          <w:sz w:val="28"/>
-          <w:szCs w:val="28"/>
-        </w:rPr>
-        <w:t>indicación.@Su</w:t>
-      </w:r>
-      <w:proofErr w:type="spellEnd"/>
-      <w:r>
-        <w:rPr>
-          <w:color w:val="0070C0"/>
-          <w:sz w:val="28"/>
-          <w:szCs w:val="28"/>
-        </w:rPr>
-        <w:t xml:space="preserve"> destino está a la derecha. El recorrido ha finalizado.</w:t>
+        <w:t xml:space="preserve"> 20.0 metros.@Continua recto 15.0 metros. Luego espera a la siguiente indicación.@Continua recto 10.0 metros. Luego espera a la siguiente indicación.@Continua recto 5.0 metros. Luego espera a la siguiente indicación.@Su destino está a la derecha. El recorrido ha finalizado.</w:t>
       </w:r>
       <w:r>
         <w:rPr>
@@ -169,7 +115,6 @@
         </w:rPr>
         <w:t>|</w:t>
       </w:r>
-      <w:proofErr w:type="spellStart"/>
       <w:r>
         <w:rPr>
           <w:color w:val="7030A0"/>
@@ -191,16 +136,7 @@
           <w:sz w:val="28"/>
           <w:szCs w:val="28"/>
         </w:rPr>
-        <w:t>Información</w:t>
-      </w:r>
-      <w:proofErr w:type="spellEnd"/>
-      <w:r>
-        <w:rPr>
-          <w:color w:val="3B3838" w:themeColor="background2" w:themeShade="40"/>
-          <w:sz w:val="28"/>
-          <w:szCs w:val="28"/>
-        </w:rPr>
-        <w:t xml:space="preserve"> adicional: secretaria (</w:t>
+        <w:t>Información adicional: secretaria (</w:t>
       </w:r>
       <w:proofErr w:type="gramStart"/>
       <w:r>
@@ -288,7 +224,25 @@
           <w:sz w:val="28"/>
           <w:szCs w:val="28"/>
         </w:rPr>
-        <w:t>Continua recto 15.0 metros. Luego gira a la izquierda.@Continua recto 10.0 metros. Luego gira a la izquierda.@Continua recto 5.0 metros. Luego gira a la izquierda.@Gira a la izquierda.Luego continua recto 20.0 metros.@Continua recto 15.0 metros. @Continua recto 10.0 metros. @Continua recto 5.0 metros. @Su destino está a la derecha</w:t>
+        <w:t>Continua recto 15.0 metros. Luego gira a la izquierda.@Continua recto 10.0 metros. Luego gira a la izquierda.@Continua recto 5.0 metros. Luego gira a la izquierda.@Gira a la izquierda.Luego continua recto 20.0 metros.@Continua recto 15.0 metros. @Continua recto 10.0 metros. @Continua recto 5.0 metros. @</w:t>
+      </w:r>
+      <w:r>
+        <w:rPr>
+          <w:color w:val="0070C0"/>
+          <w:sz w:val="28"/>
+          <w:szCs w:val="28"/>
+        </w:rPr>
+        <w:t>T</w:t>
+      </w:r>
+      <w:bookmarkStart w:id="0" w:name="_GoBack"/>
+      <w:bookmarkEnd w:id="0"/>
+      <w:r>
+        <w:rPr>
+          <w:color w:val="0070C0"/>
+          <w:sz w:val="28"/>
+          <w:szCs w:val="28"/>
+        </w:rPr>
+        <w:t>u destino está a la derecha</w:t>
       </w:r>
       <w:r>
         <w:rPr>
@@ -352,8 +306,6 @@
           <w:szCs w:val="28"/>
         </w:rPr>
       </w:pPr>
-      <w:bookmarkStart w:id="0" w:name="_GoBack"/>
-      <w:bookmarkEnd w:id="0"/>
     </w:p>
     <w:p>
       <w:pPr>

</xml_diff>